<commit_message>
adding practice #6 actvities
</commit_message>
<xml_diff>
--- a/Unit1/practices/practice3Scala.docx
+++ b/Unit1/practices/practice3Scala.docx
@@ -2,6 +2,8 @@
 <file path=word/document.xml><?xml version="1.0" encoding="utf-8"?>
 <w:document xmlns:wpc="http://schemas.microsoft.com/office/word/2010/wordprocessingCanvas" xmlns:cx="http://schemas.microsoft.com/office/drawing/2014/chartex" xmlns:cx1="http://schemas.microsoft.com/office/drawing/2015/9/8/chartex" xmlns:cx2="http://schemas.microsoft.com/office/drawing/2015/10/21/chartex" xmlns:cx3="http://schemas.microsoft.com/office/drawing/2016/5/9/chartex" xmlns:cx4="http://schemas.microsoft.com/office/drawing/2016/5/10/chartex" xmlns:cx5="http://schemas.microsoft.com/office/drawing/2016/5/11/chartex" xmlns:cx6="http://schemas.microsoft.com/office/drawing/2016/5/12/chartex" xmlns:cx7="http://schemas.microsoft.com/office/drawing/2016/5/13/chartex" xmlns:cx8="http://schemas.microsoft.com/office/drawing/2016/5/14/chartex" xmlns:mc="http://schemas.openxmlformats.org/markup-compatibility/2006" xmlns:aink="http://schemas.microsoft.com/office/drawing/2016/ink" xmlns:am3d="http://schemas.microsoft.com/office/drawing/2017/model3d" xmlns:o="urn:schemas-microsoft-com:office:office" xmlns:r="http://schemas.openxmlformats.org/officeDocument/2006/relationships" xmlns:m="http://schemas.openxmlformats.org/officeDocument/2006/math" xmlns:v="urn:schemas-microsoft-com:vml" xmlns:wp14="http://schemas.microsoft.com/office/word/2010/wordprocessingDrawing" xmlns:wp="http://schemas.openxmlformats.org/drawingml/2006/wordprocessingDrawing" xmlns:w10="urn:schemas-microsoft-com:office:word" xmlns:w="http://schemas.openxmlformats.org/wordprocessingml/2006/main" xmlns:w14="http://schemas.microsoft.com/office/word/2010/wordml" xmlns:w15="http://schemas.microsoft.com/office/word/2012/wordml" xmlns:w16cex="http://schemas.microsoft.com/office/word/2018/wordml/cex" xmlns:w16cid="http://schemas.microsoft.com/office/word/2016/wordml/cid" xmlns:w16="http://schemas.microsoft.com/office/word/2018/wordml" xmlns:w16sdtdh="http://schemas.microsoft.com/office/word/2020/wordml/sdtdatahash" xmlns:w16se="http://schemas.microsoft.com/office/word/2015/wordml/symex" xmlns:wpg="http://schemas.microsoft.com/office/word/2010/wordprocessingGroup" xmlns:wpi="http://schemas.microsoft.com/office/word/2010/wordprocessingInk" xmlns:wne="http://schemas.microsoft.com/office/word/2006/wordml" xmlns:wps="http://schemas.microsoft.com/office/word/2010/wordprocessingShape" mc:Ignorable="w14 w15 w16se w16cid w16 w16cex w16sdtdh wp14">
   <w:body>
+    <w:bookmarkStart w:id="0" w:name="_Hlk101008278"/>
+    <w:bookmarkEnd w:id="0"/>
     <w:p>
       <w:pPr>
         <w:rPr>
@@ -13,8 +15,6 @@
           <w:szCs w:val="36"/>
         </w:rPr>
       </w:pPr>
-      <w:bookmarkStart w:id="0" w:name="_Hlk101008278"/>
-      <w:bookmarkEnd w:id="0"/>
       <w:r>
         <w:rPr>
           <w:rFonts w:cs="Times New Roman"/>
@@ -445,7 +445,7 @@
           <w:szCs w:val="28"/>
         </w:rPr>
       </w:pPr>
-      <w:bookmarkStart w:id="3" w:name="_Hlk65067898"/>
+      <w:bookmarkStart w:id="2" w:name="_Hlk65067898"/>
       <w:r>
         <w:rPr>
           <w:rFonts w:cs="Times New Roman"/>
@@ -473,124 +473,32 @@
         <w:t>JUAN LUIS TELLEZ MUÑOZ.</w:t>
       </w:r>
     </w:p>
+    <w:bookmarkEnd w:id="2"/>
     <w:p>
       <w:pPr>
-        <w:jc w:val="left"/>
+        <w:spacing w:after="160"/>
+        <w:jc w:val="center"/>
+        <w:rPr>
+          <w:rFonts w:cs="Times New Roman"/>
+          <w:szCs w:val="24"/>
+        </w:rPr>
+      </w:pPr>
+      <w:r>
         <w:rPr>
           <w:rFonts w:cs="Times New Roman"/>
           <w:sz w:val="28"/>
           <w:szCs w:val="28"/>
         </w:rPr>
-      </w:pPr>
-      <w:r>
-        <w:rPr>
-          <w:rFonts w:cs="Times New Roman"/>
-          <w:sz w:val="28"/>
-          <w:szCs w:val="28"/>
-        </w:rPr>
-        <w:t xml:space="preserve">Directora:                                                     </w:t>
-      </w:r>
-      <w:r>
-        <w:rPr>
-          <w:rFonts w:cs="Times New Roman"/>
-          <w:sz w:val="28"/>
-          <w:szCs w:val="28"/>
-        </w:rPr>
-        <w:t xml:space="preserve">                        </w:t>
-      </w:r>
-      <w:r>
-        <w:rPr>
-          <w:rFonts w:cs="Times New Roman"/>
-          <w:sz w:val="28"/>
-          <w:szCs w:val="28"/>
-        </w:rPr>
-        <w:t>Codirector</w:t>
+        <w:t>Doctor: Jose Christian Romero Hernandez</w:t>
       </w:r>
     </w:p>
     <w:p>
       <w:pPr>
-        <w:spacing w:line="276" w:lineRule="auto"/>
         <w:rPr>
           <w:rFonts w:cs="Times New Roman"/>
-          <w:sz w:val="28"/>
-          <w:szCs w:val="28"/>
-        </w:rPr>
-      </w:pPr>
-      <w:r>
-        <w:rPr>
-          <w:rFonts w:cs="Times New Roman"/>
-          <w:sz w:val="28"/>
-          <w:szCs w:val="28"/>
-        </w:rPr>
-        <w:t>D</w:t>
-      </w:r>
-      <w:r>
-        <w:rPr>
-          <w:rFonts w:cs="Times New Roman"/>
-          <w:sz w:val="28"/>
-          <w:szCs w:val="28"/>
-        </w:rPr>
-        <w:t>ra</w:t>
-      </w:r>
-      <w:r>
-        <w:rPr>
-          <w:rFonts w:cs="Times New Roman"/>
-          <w:sz w:val="28"/>
-          <w:szCs w:val="28"/>
-        </w:rPr>
-        <w:t xml:space="preserve">. Maricela Sevilla Caro.  </w:t>
-      </w:r>
-      <w:r>
-        <w:rPr>
-          <w:rFonts w:cs="Times New Roman"/>
-          <w:sz w:val="28"/>
-          <w:szCs w:val="28"/>
-        </w:rPr>
-        <w:t xml:space="preserve">                                               </w:t>
-      </w:r>
-      <w:r>
-        <w:rPr>
-          <w:rFonts w:cs="Times New Roman"/>
-          <w:sz w:val="28"/>
-          <w:szCs w:val="28"/>
-        </w:rPr>
-        <w:t>D</w:t>
-      </w:r>
-      <w:r>
-        <w:rPr>
-          <w:rFonts w:cs="Times New Roman"/>
-          <w:sz w:val="28"/>
-          <w:szCs w:val="28"/>
-        </w:rPr>
-        <w:t>r.</w:t>
-      </w:r>
-      <w:r>
-        <w:rPr>
-          <w:rFonts w:cs="Times New Roman"/>
-          <w:sz w:val="28"/>
-          <w:szCs w:val="28"/>
-        </w:rPr>
-        <w:t xml:space="preserve"> Jose Manuel Villegas Izaguirre</w:t>
-      </w:r>
-    </w:p>
-    <w:bookmarkEnd w:id="3"/>
-    <w:p>
-      <w:pPr>
-        <w:spacing w:after="160"/>
-        <w:jc w:val="left"/>
-        <w:rPr>
-          <w:rFonts w:cs="Times New Roman"/>
-          <w:szCs w:val="24"/>
-        </w:rPr>
-      </w:pPr>
-    </w:p>
-    <w:p>
-      <w:pPr>
-        <w:rPr>
-          <w:rFonts w:cs="Times New Roman"/>
-        </w:rPr>
-      </w:pPr>
-      <w:bookmarkStart w:id="4" w:name="_Toc440985137"/>
+        </w:rPr>
+      </w:pPr>
+      <w:bookmarkStart w:id="3" w:name="_Toc440985137"/>
     </w:p>
     <w:p>
       <w:pPr>
@@ -721,7 +629,27 @@
           <w:sz w:val="21"/>
           <w:szCs w:val="21"/>
         </w:rPr>
-        <w:t>//1. Desarrollar un algoritmo en scala que calcule el radio de un circulo</w:t>
+        <w:t xml:space="preserve">//1. Desarrollar un algoritmo en </w:t>
+      </w:r>
+      <w:proofErr w:type="spellStart"/>
+      <w:r>
+        <w:rPr>
+          <w:rFonts w:ascii="Consolas" w:eastAsia="Times New Roman" w:hAnsi="Consolas" w:cs="Times New Roman"/>
+          <w:color w:val="7CA668"/>
+          <w:sz w:val="21"/>
+          <w:szCs w:val="21"/>
+        </w:rPr>
+        <w:t>scala</w:t>
+      </w:r>
+      <w:proofErr w:type="spellEnd"/>
+      <w:r>
+        <w:rPr>
+          <w:rFonts w:ascii="Consolas" w:eastAsia="Times New Roman" w:hAnsi="Consolas" w:cs="Times New Roman"/>
+          <w:color w:val="7CA668"/>
+          <w:sz w:val="21"/>
+          <w:szCs w:val="21"/>
+        </w:rPr>
+        <w:t xml:space="preserve"> que calcule el radio de un circulo</w:t>
       </w:r>
     </w:p>
     <w:p>
@@ -736,6 +664,7 @@
           <w:szCs w:val="21"/>
         </w:rPr>
       </w:pPr>
+      <w:proofErr w:type="spellStart"/>
       <w:r>
         <w:rPr>
           <w:rFonts w:ascii="Consolas" w:eastAsia="Times New Roman" w:hAnsi="Consolas" w:cs="Times New Roman"/>
@@ -745,6 +674,7 @@
         </w:rPr>
         <w:t>var</w:t>
       </w:r>
+      <w:proofErr w:type="spellEnd"/>
       <w:r>
         <w:rPr>
           <w:rFonts w:ascii="Consolas" w:eastAsia="Times New Roman" w:hAnsi="Consolas" w:cs="Times New Roman"/>
@@ -853,6 +783,7 @@
         </w:rPr>
         <w:t xml:space="preserve"> </w:t>
       </w:r>
+      <w:proofErr w:type="spellStart"/>
       <w:r>
         <w:rPr>
           <w:rFonts w:ascii="Consolas" w:eastAsia="Times New Roman" w:hAnsi="Consolas" w:cs="Times New Roman"/>
@@ -880,6 +811,7 @@
         </w:rPr>
         <w:t>PI</w:t>
       </w:r>
+      <w:proofErr w:type="spellEnd"/>
       <w:r>
         <w:rPr>
           <w:rFonts w:ascii="Consolas" w:eastAsia="Times New Roman" w:hAnsi="Consolas" w:cs="Times New Roman"/>
@@ -940,7 +872,47 @@
           <w:sz w:val="21"/>
           <w:szCs w:val="21"/>
         </w:rPr>
-        <w:t>//2. Desarrollar un algoritmo en scala que me diga si un numero es primo</w:t>
+        <w:t xml:space="preserve">//2. Desarrollar un algoritmo en </w:t>
+      </w:r>
+      <w:proofErr w:type="spellStart"/>
+      <w:r>
+        <w:rPr>
+          <w:rFonts w:ascii="Consolas" w:eastAsia="Times New Roman" w:hAnsi="Consolas" w:cs="Times New Roman"/>
+          <w:color w:val="7CA668"/>
+          <w:sz w:val="21"/>
+          <w:szCs w:val="21"/>
+        </w:rPr>
+        <w:t>scala</w:t>
+      </w:r>
+      <w:proofErr w:type="spellEnd"/>
+      <w:r>
+        <w:rPr>
+          <w:rFonts w:ascii="Consolas" w:eastAsia="Times New Roman" w:hAnsi="Consolas" w:cs="Times New Roman"/>
+          <w:color w:val="7CA668"/>
+          <w:sz w:val="21"/>
+          <w:szCs w:val="21"/>
+        </w:rPr>
+        <w:t xml:space="preserve"> que me diga si un </w:t>
+      </w:r>
+      <w:proofErr w:type="spellStart"/>
+      <w:r>
+        <w:rPr>
+          <w:rFonts w:ascii="Consolas" w:eastAsia="Times New Roman" w:hAnsi="Consolas" w:cs="Times New Roman"/>
+          <w:color w:val="7CA668"/>
+          <w:sz w:val="21"/>
+          <w:szCs w:val="21"/>
+        </w:rPr>
+        <w:t>numero</w:t>
+      </w:r>
+      <w:proofErr w:type="spellEnd"/>
+      <w:r>
+        <w:rPr>
+          <w:rFonts w:ascii="Consolas" w:eastAsia="Times New Roman" w:hAnsi="Consolas" w:cs="Times New Roman"/>
+          <w:color w:val="7CA668"/>
+          <w:sz w:val="21"/>
+          <w:szCs w:val="21"/>
+        </w:rPr>
+        <w:t xml:space="preserve"> es primo</w:t>
       </w:r>
     </w:p>
     <w:p>
@@ -1040,6 +1012,7 @@
           <w:lang w:val="pt-BR"/>
         </w:rPr>
       </w:pPr>
+      <w:proofErr w:type="spellStart"/>
       <w:r>
         <w:rPr>
           <w:rFonts w:ascii="Consolas" w:eastAsia="Times New Roman" w:hAnsi="Consolas" w:cs="Times New Roman"/>
@@ -1050,6 +1023,7 @@
         </w:rPr>
         <w:t>if</w:t>
       </w:r>
+      <w:proofErr w:type="spellEnd"/>
       <w:r>
         <w:rPr>
           <w:rFonts w:ascii="Consolas" w:eastAsia="Times New Roman" w:hAnsi="Consolas" w:cs="Times New Roman"/>
@@ -1154,6 +1128,8 @@
           <w:lang w:val="pt-BR"/>
         </w:rPr>
       </w:pPr>
+      <w:proofErr w:type="spellStart"/>
+      <w:proofErr w:type="gramStart"/>
       <w:r>
         <w:rPr>
           <w:rFonts w:ascii="Consolas" w:eastAsia="Times New Roman" w:hAnsi="Consolas" w:cs="Times New Roman"/>
@@ -1162,8 +1138,20 @@
           <w:szCs w:val="21"/>
           <w:lang w:val="pt-BR"/>
         </w:rPr>
-        <w:t>printf(</w:t>
-      </w:r>
+        <w:t>printf</w:t>
+      </w:r>
+      <w:proofErr w:type="spellEnd"/>
+      <w:r>
+        <w:rPr>
+          <w:rFonts w:ascii="Consolas" w:eastAsia="Times New Roman" w:hAnsi="Consolas" w:cs="Times New Roman"/>
+          <w:color w:val="FFFFFF"/>
+          <w:sz w:val="21"/>
+          <w:szCs w:val="21"/>
+          <w:lang w:val="pt-BR"/>
+        </w:rPr>
+        <w:t>(</w:t>
+      </w:r>
+      <w:proofErr w:type="gramEnd"/>
       <w:r>
         <w:rPr>
           <w:rFonts w:ascii="Consolas" w:eastAsia="Times New Roman" w:hAnsi="Consolas" w:cs="Times New Roman"/>
@@ -1206,6 +1194,7 @@
         </w:rPr>
         <w:t xml:space="preserve">} </w:t>
       </w:r>
+      <w:proofErr w:type="spellStart"/>
       <w:r>
         <w:rPr>
           <w:rFonts w:ascii="Consolas" w:eastAsia="Times New Roman" w:hAnsi="Consolas" w:cs="Times New Roman"/>
@@ -1215,6 +1204,7 @@
         </w:rPr>
         <w:t>else</w:t>
       </w:r>
+      <w:proofErr w:type="spellEnd"/>
       <w:r>
         <w:rPr>
           <w:rFonts w:ascii="Consolas" w:eastAsia="Times New Roman" w:hAnsi="Consolas" w:cs="Times New Roman"/>
@@ -1237,6 +1227,8 @@
           <w:szCs w:val="21"/>
         </w:rPr>
       </w:pPr>
+      <w:proofErr w:type="spellStart"/>
+      <w:proofErr w:type="gramStart"/>
       <w:r>
         <w:rPr>
           <w:rFonts w:ascii="Consolas" w:eastAsia="Times New Roman" w:hAnsi="Consolas" w:cs="Times New Roman"/>
@@ -1244,8 +1236,19 @@
           <w:sz w:val="21"/>
           <w:szCs w:val="21"/>
         </w:rPr>
-        <w:t>printf(</w:t>
-      </w:r>
+        <w:t>printf</w:t>
+      </w:r>
+      <w:proofErr w:type="spellEnd"/>
+      <w:r>
+        <w:rPr>
+          <w:rFonts w:ascii="Consolas" w:eastAsia="Times New Roman" w:hAnsi="Consolas" w:cs="Times New Roman"/>
+          <w:color w:val="FFFFFF"/>
+          <w:sz w:val="21"/>
+          <w:szCs w:val="21"/>
+        </w:rPr>
+        <w:t>(</w:t>
+      </w:r>
+      <w:proofErr w:type="gramEnd"/>
       <w:r>
         <w:rPr>
           <w:rFonts w:ascii="Consolas" w:eastAsia="Times New Roman" w:hAnsi="Consolas" w:cs="Times New Roman"/>
@@ -1328,7 +1331,67 @@
           <w:sz w:val="21"/>
           <w:szCs w:val="21"/>
         </w:rPr>
-        <w:t>//3. Dada la variable bird = "tweet", utiliza interpolacion de string para</w:t>
+        <w:t xml:space="preserve">//3. Dada la variable </w:t>
+      </w:r>
+      <w:proofErr w:type="spellStart"/>
+      <w:r>
+        <w:rPr>
+          <w:rFonts w:ascii="Consolas" w:eastAsia="Times New Roman" w:hAnsi="Consolas" w:cs="Times New Roman"/>
+          <w:color w:val="7CA668"/>
+          <w:sz w:val="21"/>
+          <w:szCs w:val="21"/>
+        </w:rPr>
+        <w:t>bird</w:t>
+      </w:r>
+      <w:proofErr w:type="spellEnd"/>
+      <w:r>
+        <w:rPr>
+          <w:rFonts w:ascii="Consolas" w:eastAsia="Times New Roman" w:hAnsi="Consolas" w:cs="Times New Roman"/>
+          <w:color w:val="7CA668"/>
+          <w:sz w:val="21"/>
+          <w:szCs w:val="21"/>
+        </w:rPr>
+        <w:t xml:space="preserve"> = "tweet", utiliza </w:t>
+      </w:r>
+      <w:proofErr w:type="spellStart"/>
+      <w:r>
+        <w:rPr>
+          <w:rFonts w:ascii="Consolas" w:eastAsia="Times New Roman" w:hAnsi="Consolas" w:cs="Times New Roman"/>
+          <w:color w:val="7CA668"/>
+          <w:sz w:val="21"/>
+          <w:szCs w:val="21"/>
+        </w:rPr>
+        <w:t>interpolacion</w:t>
+      </w:r>
+      <w:proofErr w:type="spellEnd"/>
+      <w:r>
+        <w:rPr>
+          <w:rFonts w:ascii="Consolas" w:eastAsia="Times New Roman" w:hAnsi="Consolas" w:cs="Times New Roman"/>
+          <w:color w:val="7CA668"/>
+          <w:sz w:val="21"/>
+          <w:szCs w:val="21"/>
+        </w:rPr>
+        <w:t xml:space="preserve"> de </w:t>
+      </w:r>
+      <w:proofErr w:type="spellStart"/>
+      <w:r>
+        <w:rPr>
+          <w:rFonts w:ascii="Consolas" w:eastAsia="Times New Roman" w:hAnsi="Consolas" w:cs="Times New Roman"/>
+          <w:color w:val="7CA668"/>
+          <w:sz w:val="21"/>
+          <w:szCs w:val="21"/>
+        </w:rPr>
+        <w:t>string</w:t>
+      </w:r>
+      <w:proofErr w:type="spellEnd"/>
+      <w:r>
+        <w:rPr>
+          <w:rFonts w:ascii="Consolas" w:eastAsia="Times New Roman" w:hAnsi="Consolas" w:cs="Times New Roman"/>
+          <w:color w:val="7CA668"/>
+          <w:sz w:val="21"/>
+          <w:szCs w:val="21"/>
+        </w:rPr>
+        <w:t xml:space="preserve"> para</w:t>
       </w:r>
     </w:p>
     <w:p>
@@ -1350,7 +1413,27 @@
           <w:sz w:val="21"/>
           <w:szCs w:val="21"/>
         </w:rPr>
-        <w:t>//   imprimir "Estoy ecribiendo un tweet"</w:t>
+        <w:t xml:space="preserve">//   imprimir "Estoy </w:t>
+      </w:r>
+      <w:proofErr w:type="spellStart"/>
+      <w:r>
+        <w:rPr>
+          <w:rFonts w:ascii="Consolas" w:eastAsia="Times New Roman" w:hAnsi="Consolas" w:cs="Times New Roman"/>
+          <w:color w:val="7CA668"/>
+          <w:sz w:val="21"/>
+          <w:szCs w:val="21"/>
+        </w:rPr>
+        <w:t>ecribiendo</w:t>
+      </w:r>
+      <w:proofErr w:type="spellEnd"/>
+      <w:r>
+        <w:rPr>
+          <w:rFonts w:ascii="Consolas" w:eastAsia="Times New Roman" w:hAnsi="Consolas" w:cs="Times New Roman"/>
+          <w:color w:val="7CA668"/>
+          <w:sz w:val="21"/>
+          <w:szCs w:val="21"/>
+        </w:rPr>
+        <w:t xml:space="preserve"> un tweet"</w:t>
       </w:r>
     </w:p>
     <w:p>
@@ -1383,6 +1466,7 @@
         </w:rPr>
         <w:t xml:space="preserve"> </w:t>
       </w:r>
+      <w:proofErr w:type="spellStart"/>
       <w:r>
         <w:rPr>
           <w:rFonts w:ascii="Consolas" w:eastAsia="Times New Roman" w:hAnsi="Consolas" w:cs="Times New Roman"/>
@@ -1392,6 +1476,7 @@
         </w:rPr>
         <w:t>bird</w:t>
       </w:r>
+      <w:proofErr w:type="spellEnd"/>
       <w:r>
         <w:rPr>
           <w:rFonts w:ascii="Consolas" w:eastAsia="Times New Roman" w:hAnsi="Consolas" w:cs="Times New Roman"/>
@@ -1459,6 +1544,7 @@
         </w:rPr>
         <w:t xml:space="preserve"> </w:t>
       </w:r>
+      <w:proofErr w:type="spellStart"/>
       <w:r>
         <w:rPr>
           <w:rFonts w:ascii="Consolas" w:eastAsia="Times New Roman" w:hAnsi="Consolas" w:cs="Times New Roman"/>
@@ -1468,6 +1554,7 @@
         </w:rPr>
         <w:t>birdy</w:t>
       </w:r>
+      <w:proofErr w:type="spellEnd"/>
       <w:r>
         <w:rPr>
           <w:rFonts w:ascii="Consolas" w:eastAsia="Times New Roman" w:hAnsi="Consolas" w:cs="Times New Roman"/>
@@ -1495,6 +1582,7 @@
         </w:rPr>
         <w:t xml:space="preserve"> </w:t>
       </w:r>
+      <w:proofErr w:type="spellStart"/>
       <w:r>
         <w:rPr>
           <w:rFonts w:ascii="Consolas" w:eastAsia="Times New Roman" w:hAnsi="Consolas" w:cs="Times New Roman"/>
@@ -1511,7 +1599,37 @@
           <w:sz w:val="21"/>
           <w:szCs w:val="21"/>
         </w:rPr>
-        <w:t xml:space="preserve">"Estoy ecribiendo un </w:t>
+        <w:t>"Estoy</w:t>
+      </w:r>
+      <w:proofErr w:type="spellEnd"/>
+      <w:r>
+        <w:rPr>
+          <w:rFonts w:ascii="Consolas" w:eastAsia="Times New Roman" w:hAnsi="Consolas" w:cs="Times New Roman"/>
+          <w:color w:val="CE9178"/>
+          <w:sz w:val="21"/>
+          <w:szCs w:val="21"/>
+        </w:rPr>
+        <w:t xml:space="preserve"> </w:t>
+      </w:r>
+      <w:proofErr w:type="spellStart"/>
+      <w:r>
+        <w:rPr>
+          <w:rFonts w:ascii="Consolas" w:eastAsia="Times New Roman" w:hAnsi="Consolas" w:cs="Times New Roman"/>
+          <w:color w:val="CE9178"/>
+          <w:sz w:val="21"/>
+          <w:szCs w:val="21"/>
+        </w:rPr>
+        <w:t>ecribiendo</w:t>
+      </w:r>
+      <w:proofErr w:type="spellEnd"/>
+      <w:r>
+        <w:rPr>
+          <w:rFonts w:ascii="Consolas" w:eastAsia="Times New Roman" w:hAnsi="Consolas" w:cs="Times New Roman"/>
+          <w:color w:val="CE9178"/>
+          <w:sz w:val="21"/>
+          <w:szCs w:val="21"/>
+        </w:rPr>
+        <w:t xml:space="preserve"> un </w:t>
       </w:r>
       <w:r>
         <w:rPr>
@@ -1522,6 +1640,7 @@
         </w:rPr>
         <w:t>${</w:t>
       </w:r>
+      <w:proofErr w:type="spellStart"/>
       <w:r>
         <w:rPr>
           <w:rFonts w:ascii="Consolas" w:eastAsia="Times New Roman" w:hAnsi="Consolas" w:cs="Times New Roman"/>
@@ -1531,6 +1650,7 @@
         </w:rPr>
         <w:t>bird</w:t>
       </w:r>
+      <w:proofErr w:type="spellEnd"/>
       <w:r>
         <w:rPr>
           <w:rFonts w:ascii="Consolas" w:eastAsia="Times New Roman" w:hAnsi="Consolas" w:cs="Times New Roman"/>
@@ -1582,7 +1702,47 @@
           <w:sz w:val="21"/>
           <w:szCs w:val="21"/>
         </w:rPr>
-        <w:t>//4. Dada la variable mensaje = "Hola Luke yo soy tu padre!" utiliza slilce para extraer la</w:t>
+        <w:t xml:space="preserve">//4. </w:t>
+      </w:r>
+      <w:proofErr w:type="gramStart"/>
+      <w:r>
+        <w:rPr>
+          <w:rFonts w:ascii="Consolas" w:eastAsia="Times New Roman" w:hAnsi="Consolas" w:cs="Times New Roman"/>
+          <w:color w:val="7CA668"/>
+          <w:sz w:val="21"/>
+          <w:szCs w:val="21"/>
+        </w:rPr>
+        <w:t>Dada la variable mensaje = "Hola Luke yo soy tu padre!</w:t>
+      </w:r>
+      <w:proofErr w:type="gramEnd"/>
+      <w:r>
+        <w:rPr>
+          <w:rFonts w:ascii="Consolas" w:eastAsia="Times New Roman" w:hAnsi="Consolas" w:cs="Times New Roman"/>
+          <w:color w:val="7CA668"/>
+          <w:sz w:val="21"/>
+          <w:szCs w:val="21"/>
+        </w:rPr>
+        <w:t xml:space="preserve">" utiliza </w:t>
+      </w:r>
+      <w:proofErr w:type="spellStart"/>
+      <w:r>
+        <w:rPr>
+          <w:rFonts w:ascii="Consolas" w:eastAsia="Times New Roman" w:hAnsi="Consolas" w:cs="Times New Roman"/>
+          <w:color w:val="7CA668"/>
+          <w:sz w:val="21"/>
+          <w:szCs w:val="21"/>
+        </w:rPr>
+        <w:t>slilce</w:t>
+      </w:r>
+      <w:proofErr w:type="spellEnd"/>
+      <w:r>
+        <w:rPr>
+          <w:rFonts w:ascii="Consolas" w:eastAsia="Times New Roman" w:hAnsi="Consolas" w:cs="Times New Roman"/>
+          <w:color w:val="7CA668"/>
+          <w:sz w:val="21"/>
+          <w:szCs w:val="21"/>
+        </w:rPr>
+        <w:t xml:space="preserve"> para extraer la</w:t>
       </w:r>
     </w:p>
     <w:p>
@@ -1637,6 +1797,7 @@
         </w:rPr>
         <w:t xml:space="preserve"> </w:t>
       </w:r>
+      <w:proofErr w:type="spellStart"/>
       <w:r>
         <w:rPr>
           <w:rFonts w:ascii="Consolas" w:eastAsia="Times New Roman" w:hAnsi="Consolas" w:cs="Times New Roman"/>
@@ -1646,6 +1807,7 @@
         </w:rPr>
         <w:t>Luk</w:t>
       </w:r>
+      <w:proofErr w:type="spellEnd"/>
       <w:r>
         <w:rPr>
           <w:rFonts w:ascii="Consolas" w:eastAsia="Times New Roman" w:hAnsi="Consolas" w:cs="Times New Roman"/>
@@ -1702,7 +1864,27 @@
           <w:sz w:val="21"/>
           <w:szCs w:val="21"/>
         </w:rPr>
-        <w:t>//Luk.slice (5,9)</w:t>
+        <w:t>//</w:t>
+      </w:r>
+      <w:proofErr w:type="spellStart"/>
+      <w:r>
+        <w:rPr>
+          <w:rFonts w:ascii="Consolas" w:eastAsia="Times New Roman" w:hAnsi="Consolas" w:cs="Times New Roman"/>
+          <w:color w:val="7CA668"/>
+          <w:sz w:val="21"/>
+          <w:szCs w:val="21"/>
+        </w:rPr>
+        <w:t>Luk.slice</w:t>
+      </w:r>
+      <w:proofErr w:type="spellEnd"/>
+      <w:r>
+        <w:rPr>
+          <w:rFonts w:ascii="Consolas" w:eastAsia="Times New Roman" w:hAnsi="Consolas" w:cs="Times New Roman"/>
+          <w:color w:val="7CA668"/>
+          <w:sz w:val="21"/>
+          <w:szCs w:val="21"/>
+        </w:rPr>
+        <w:t xml:space="preserve"> (5,9)</w:t>
       </w:r>
     </w:p>
     <w:p>
@@ -1746,8 +1928,70 @@
           <w:sz w:val="21"/>
           <w:szCs w:val="21"/>
         </w:rPr>
-        <w:t>//5. Cual es la diferencia entre value y una variable en scala?</w:t>
-      </w:r>
+        <w:t xml:space="preserve">//5. </w:t>
+      </w:r>
+      <w:proofErr w:type="spellStart"/>
+      <w:proofErr w:type="gramStart"/>
+      <w:r>
+        <w:rPr>
+          <w:rFonts w:ascii="Consolas" w:eastAsia="Times New Roman" w:hAnsi="Consolas" w:cs="Times New Roman"/>
+          <w:color w:val="7CA668"/>
+          <w:sz w:val="21"/>
+          <w:szCs w:val="21"/>
+        </w:rPr>
+        <w:t>Cual</w:t>
+      </w:r>
+      <w:proofErr w:type="spellEnd"/>
+      <w:r>
+        <w:rPr>
+          <w:rFonts w:ascii="Consolas" w:eastAsia="Times New Roman" w:hAnsi="Consolas" w:cs="Times New Roman"/>
+          <w:color w:val="7CA668"/>
+          <w:sz w:val="21"/>
+          <w:szCs w:val="21"/>
+        </w:rPr>
+        <w:t xml:space="preserve"> es la diferencia entre </w:t>
+      </w:r>
+      <w:proofErr w:type="spellStart"/>
+      <w:r>
+        <w:rPr>
+          <w:rFonts w:ascii="Consolas" w:eastAsia="Times New Roman" w:hAnsi="Consolas" w:cs="Times New Roman"/>
+          <w:color w:val="7CA668"/>
+          <w:sz w:val="21"/>
+          <w:szCs w:val="21"/>
+        </w:rPr>
+        <w:t>value</w:t>
+      </w:r>
+      <w:proofErr w:type="spellEnd"/>
+      <w:r>
+        <w:rPr>
+          <w:rFonts w:ascii="Consolas" w:eastAsia="Times New Roman" w:hAnsi="Consolas" w:cs="Times New Roman"/>
+          <w:color w:val="7CA668"/>
+          <w:sz w:val="21"/>
+          <w:szCs w:val="21"/>
+        </w:rPr>
+        <w:t xml:space="preserve"> y una variable en </w:t>
+      </w:r>
+      <w:proofErr w:type="spellStart"/>
+      <w:r>
+        <w:rPr>
+          <w:rFonts w:ascii="Consolas" w:eastAsia="Times New Roman" w:hAnsi="Consolas" w:cs="Times New Roman"/>
+          <w:color w:val="7CA668"/>
+          <w:sz w:val="21"/>
+          <w:szCs w:val="21"/>
+        </w:rPr>
+        <w:t>scala</w:t>
+      </w:r>
+      <w:proofErr w:type="spellEnd"/>
+      <w:r>
+        <w:rPr>
+          <w:rFonts w:ascii="Consolas" w:eastAsia="Times New Roman" w:hAnsi="Consolas" w:cs="Times New Roman"/>
+          <w:color w:val="7CA668"/>
+          <w:sz w:val="21"/>
+          <w:szCs w:val="21"/>
+        </w:rPr>
+        <w:t>?</w:t>
+      </w:r>
+      <w:proofErr w:type="gramEnd"/>
     </w:p>
     <w:p>
       <w:pPr>
@@ -1777,7 +2021,27 @@
           <w:sz w:val="21"/>
           <w:szCs w:val="21"/>
         </w:rPr>
-        <w:t>//"var se puede modificar"</w:t>
+        <w:t>//"</w:t>
+      </w:r>
+      <w:proofErr w:type="spellStart"/>
+      <w:r>
+        <w:rPr>
+          <w:rFonts w:ascii="Consolas" w:eastAsia="Times New Roman" w:hAnsi="Consolas" w:cs="Times New Roman"/>
+          <w:color w:val="7CA668"/>
+          <w:sz w:val="21"/>
+          <w:szCs w:val="21"/>
+        </w:rPr>
+        <w:t>var</w:t>
+      </w:r>
+      <w:proofErr w:type="spellEnd"/>
+      <w:r>
+        <w:rPr>
+          <w:rFonts w:ascii="Consolas" w:eastAsia="Times New Roman" w:hAnsi="Consolas" w:cs="Times New Roman"/>
+          <w:color w:val="7CA668"/>
+          <w:sz w:val="21"/>
+          <w:szCs w:val="21"/>
+        </w:rPr>
+        <w:t xml:space="preserve"> se puede modificar"</w:t>
       </w:r>
     </w:p>
     <w:p>
@@ -1881,6 +2145,7 @@
           <w:lang w:val="en-US"/>
         </w:rPr>
       </w:pPr>
+      <w:proofErr w:type="spellStart"/>
       <w:r>
         <w:rPr>
           <w:rFonts w:ascii="Consolas" w:eastAsia="Times New Roman" w:hAnsi="Consolas" w:cs="Times New Roman"/>
@@ -1891,6 +2156,7 @@
         </w:rPr>
         <w:t>val</w:t>
       </w:r>
+      <w:proofErr w:type="spellEnd"/>
       <w:r>
         <w:rPr>
           <w:rFonts w:ascii="Consolas" w:eastAsia="Times New Roman" w:hAnsi="Consolas" w:cs="Times New Roman"/>
@@ -1901,6 +2167,7 @@
         </w:rPr>
         <w:t xml:space="preserve"> </w:t>
       </w:r>
+      <w:proofErr w:type="spellStart"/>
       <w:r>
         <w:rPr>
           <w:rFonts w:ascii="Consolas" w:eastAsia="Times New Roman" w:hAnsi="Consolas" w:cs="Times New Roman"/>
@@ -1911,6 +2178,7 @@
         </w:rPr>
         <w:t>my_tup</w:t>
       </w:r>
+      <w:proofErr w:type="spellEnd"/>
       <w:r>
         <w:rPr>
           <w:rFonts w:ascii="Consolas" w:eastAsia="Times New Roman" w:hAnsi="Consolas" w:cs="Times New Roman"/>
@@ -2123,8 +2391,29 @@
           <w:szCs w:val="21"/>
           <w:lang w:val="en-US"/>
         </w:rPr>
-        <w:lastRenderedPageBreak/>
-        <w:t>//my_tup._7</w:t>
+        <w:t>//my_</w:t>
+      </w:r>
+      <w:proofErr w:type="gramStart"/>
+      <w:r>
+        <w:rPr>
+          <w:rFonts w:ascii="Consolas" w:eastAsia="Times New Roman" w:hAnsi="Consolas" w:cs="Times New Roman"/>
+          <w:color w:val="7CA668"/>
+          <w:sz w:val="21"/>
+          <w:szCs w:val="21"/>
+          <w:lang w:val="en-US"/>
+        </w:rPr>
+        <w:t>tup._</w:t>
+      </w:r>
+      <w:proofErr w:type="gramEnd"/>
+      <w:r>
+        <w:rPr>
+          <w:rFonts w:ascii="Consolas" w:eastAsia="Times New Roman" w:hAnsi="Consolas" w:cs="Times New Roman"/>
+          <w:color w:val="7CA668"/>
+          <w:sz w:val="21"/>
+          <w:szCs w:val="21"/>
+          <w:lang w:val="en-US"/>
+        </w:rPr>
+        <w:t>7</w:t>
       </w:r>
     </w:p>
     <w:p>
@@ -2135,7 +2424,7 @@
         </w:rPr>
       </w:pPr>
     </w:p>
-    <w:bookmarkEnd w:id="4"/>
+    <w:bookmarkEnd w:id="3"/>
     <w:sectPr>
       <w:headerReference w:type="default" r:id="rId10"/>
       <w:footerReference w:type="default" r:id="rId11"/>

</xml_diff>